<commit_message>
DOC: 기획서 - 개요 v.0.0.1 (260129) 작성
</commit_message>
<xml_diff>
--- a/Documents/originaldocument.docx
+++ b/Documents/originaldocument.docx
@@ -5,6 +5,7 @@
     <w:p>
       <w:pPr>
         <w:pStyle w:val="a3"/>
+        <w:jc w:val="center"/>
       </w:pPr>
       <w:r>
         <w:rPr>
@@ -61,7 +62,6 @@
                               <w:spacing w:after="0"/>
                               <w:jc w:val="center"/>
                               <w:rPr>
-                                <w:rFonts w:hint="eastAsia"/>
                                 <w:color w:val="EE0000"/>
                               </w:rPr>
                             </w:pPr>
@@ -118,7 +118,6 @@
                         <w:spacing w:after="0"/>
                         <w:jc w:val="center"/>
                         <w:rPr>
-                          <w:rFonts w:hint="eastAsia"/>
                           <w:color w:val="EE0000"/>
                         </w:rPr>
                       </w:pPr>
@@ -207,7 +206,6 @@
                               <w:spacing w:after="0"/>
                               <w:jc w:val="center"/>
                               <w:rPr>
-                                <w:rFonts w:hint="eastAsia"/>
                                 <w:color w:val="EE0000"/>
                               </w:rPr>
                             </w:pPr>
@@ -246,7 +244,6 @@
                         <w:spacing w:after="0"/>
                         <w:jc w:val="center"/>
                         <w:rPr>
-                          <w:rFonts w:hint="eastAsia"/>
                           <w:color w:val="EE0000"/>
                         </w:rPr>
                       </w:pPr>
@@ -270,9 +267,7 @@
     <w:p>
       <w:pPr>
         <w:pStyle w:val="a4"/>
-        <w:rPr>
-          <w:rFonts w:hint="eastAsia"/>
-        </w:rPr>
+        <w:jc w:val="center"/>
       </w:pPr>
     </w:p>
     <w:tbl>
@@ -298,9 +293,11 @@
           <w:p>
             <w:pPr>
               <w:pStyle w:val="a4"/>
+              <w:spacing w:beforeLines="50" w:before="120" w:afterLines="50" w:after="120"/>
+              <w:jc w:val="center"/>
               <w:rPr>
                 <w:rStyle w:val="ac"/>
-                <w:rFonts w:eastAsiaTheme="majorHAnsi" w:hint="eastAsia"/>
+                <w:rFonts w:eastAsiaTheme="majorHAnsi"/>
                 <w:sz w:val="20"/>
                 <w:szCs w:val="20"/>
               </w:rPr>
@@ -323,9 +320,11 @@
           <w:p>
             <w:pPr>
               <w:pStyle w:val="a4"/>
+              <w:spacing w:beforeLines="50" w:before="120" w:afterLines="50" w:after="120"/>
+              <w:jc w:val="center"/>
               <w:rPr>
                 <w:rStyle w:val="ac"/>
-                <w:rFonts w:eastAsiaTheme="majorHAnsi" w:hint="eastAsia"/>
+                <w:rFonts w:eastAsiaTheme="majorHAnsi"/>
                 <w:sz w:val="20"/>
                 <w:szCs w:val="20"/>
               </w:rPr>
@@ -348,9 +347,11 @@
           <w:p>
             <w:pPr>
               <w:pStyle w:val="a4"/>
+              <w:spacing w:beforeLines="50" w:before="120" w:afterLines="50" w:after="120"/>
+              <w:jc w:val="center"/>
               <w:rPr>
                 <w:rStyle w:val="ac"/>
-                <w:rFonts w:eastAsiaTheme="majorHAnsi" w:hint="eastAsia"/>
+                <w:rFonts w:eastAsiaTheme="majorHAnsi"/>
                 <w:sz w:val="20"/>
                 <w:szCs w:val="20"/>
               </w:rPr>
@@ -373,9 +374,11 @@
           <w:p>
             <w:pPr>
               <w:pStyle w:val="a4"/>
+              <w:spacing w:beforeLines="50" w:before="120" w:afterLines="50" w:after="120"/>
+              <w:jc w:val="center"/>
               <w:rPr>
                 <w:rStyle w:val="ac"/>
-                <w:rFonts w:eastAsiaTheme="majorHAnsi" w:hint="eastAsia"/>
+                <w:rFonts w:eastAsiaTheme="majorHAnsi"/>
                 <w:sz w:val="20"/>
                 <w:szCs w:val="20"/>
               </w:rPr>
@@ -403,10 +406,10 @@
           <w:p>
             <w:pPr>
               <w:pStyle w:val="a4"/>
-              <w:jc w:val="left"/>
+              <w:spacing w:beforeLines="50" w:before="120" w:afterLines="50" w:after="120"/>
+              <w:jc w:val="center"/>
               <w:rPr>
                 <w:rStyle w:val="ac"/>
-                <w:rFonts w:hint="eastAsia"/>
                 <w:sz w:val="20"/>
                 <w:szCs w:val="20"/>
               </w:rPr>
@@ -468,7 +471,6 @@
                                     <w:spacing w:after="0"/>
                                     <w:jc w:val="center"/>
                                     <w:rPr>
-                                      <w:rFonts w:hint="eastAsia"/>
                                       <w:color w:val="EE0000"/>
                                     </w:rPr>
                                   </w:pPr>
@@ -499,7 +501,7 @@
                 </mc:Choice>
                 <mc:Fallback>
                   <w:pict>
-                    <v:shape w14:anchorId="21D949DE" id="_x0000_s1028" type="#_x0000_t202" style="position:absolute;margin-left:13.85pt;margin-top:8pt;width:95.25pt;height:23.25pt;z-index:251661312;visibility:visible;mso-wrap-style:square;mso-width-percent:0;mso-height-percent:0;mso-wrap-distance-left:9pt;mso-wrap-distance-top:3.6pt;mso-wrap-distance-right:9pt;mso-wrap-distance-bottom:3.6pt;mso-position-horizontal:absolute;mso-position-horizontal-relative:text;mso-position-vertical:absolute;mso-position-vertical-relative:text;mso-width-percent:0;mso-height-percent:0;mso-width-relative:margin;mso-height-relative:margin;v-text-anchor:top" o:gfxdata="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">
+                    <v:shape w14:anchorId="21D949DE" id="_x0000_s1028" type="#_x0000_t202" style="position:absolute;left:0;text-align:left;margin-left:13.85pt;margin-top:8pt;width:95.25pt;height:23.25pt;z-index:251661312;visibility:visible;mso-wrap-style:square;mso-width-percent:0;mso-height-percent:0;mso-wrap-distance-left:9pt;mso-wrap-distance-top:3.6pt;mso-wrap-distance-right:9pt;mso-wrap-distance-bottom:3.6pt;mso-position-horizontal:absolute;mso-position-horizontal-relative:text;mso-position-vertical:absolute;mso-position-vertical-relative:text;mso-width-percent:0;mso-height-percent:0;mso-width-relative:margin;mso-height-relative:margin;v-text-anchor:top" o:gfxdata="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">
                       <v:textbox>
                         <w:txbxContent>
                           <w:p>
@@ -507,7 +509,6 @@
                               <w:spacing w:after="0"/>
                               <w:jc w:val="center"/>
                               <w:rPr>
-                                <w:rFonts w:hint="eastAsia"/>
                                 <w:color w:val="EE0000"/>
                               </w:rPr>
                             </w:pPr>
@@ -536,9 +537,10 @@
           <w:p>
             <w:pPr>
               <w:pStyle w:val="a4"/>
+              <w:spacing w:beforeLines="50" w:before="120" w:afterLines="50" w:after="120"/>
+              <w:jc w:val="center"/>
               <w:rPr>
                 <w:rStyle w:val="ac"/>
-                <w:rFonts w:hint="eastAsia"/>
                 <w:sz w:val="20"/>
                 <w:szCs w:val="20"/>
               </w:rPr>
@@ -600,7 +602,6 @@
                                     <w:spacing w:after="0"/>
                                     <w:jc w:val="center"/>
                                     <w:rPr>
-                                      <w:rFonts w:hint="eastAsia"/>
                                       <w:color w:val="EE0000"/>
                                     </w:rPr>
                                   </w:pPr>
@@ -639,7 +640,6 @@
                               <w:spacing w:after="0"/>
                               <w:jc w:val="center"/>
                               <w:rPr>
-                                <w:rFonts w:hint="eastAsia"/>
                                 <w:color w:val="EE0000"/>
                               </w:rPr>
                             </w:pPr>
@@ -668,9 +668,10 @@
           <w:p>
             <w:pPr>
               <w:pStyle w:val="a4"/>
+              <w:spacing w:beforeLines="50" w:before="120" w:afterLines="50" w:after="120"/>
+              <w:jc w:val="center"/>
               <w:rPr>
                 <w:rStyle w:val="ac"/>
-                <w:rFonts w:hint="eastAsia"/>
                 <w:sz w:val="20"/>
                 <w:szCs w:val="20"/>
               </w:rPr>
@@ -732,7 +733,6 @@
                                     <w:spacing w:after="0"/>
                                     <w:jc w:val="center"/>
                                     <w:rPr>
-                                      <w:rFonts w:hint="eastAsia"/>
                                       <w:color w:val="EE0000"/>
                                     </w:rPr>
                                   </w:pPr>
@@ -771,7 +771,6 @@
                               <w:spacing w:after="0"/>
                               <w:jc w:val="center"/>
                               <w:rPr>
-                                <w:rFonts w:hint="eastAsia"/>
                                 <w:color w:val="EE0000"/>
                               </w:rPr>
                             </w:pPr>
@@ -800,9 +799,10 @@
           <w:p>
             <w:pPr>
               <w:pStyle w:val="a4"/>
+              <w:spacing w:beforeLines="50" w:before="120" w:afterLines="50" w:after="120"/>
+              <w:jc w:val="center"/>
               <w:rPr>
                 <w:rStyle w:val="ac"/>
-                <w:rFonts w:hint="eastAsia"/>
                 <w:sz w:val="20"/>
                 <w:szCs w:val="20"/>
               </w:rPr>
@@ -864,7 +864,6 @@
                                     <w:spacing w:after="0"/>
                                     <w:jc w:val="center"/>
                                     <w:rPr>
-                                      <w:rFonts w:hint="eastAsia"/>
                                       <w:color w:val="EE0000"/>
                                     </w:rPr>
                                   </w:pPr>
@@ -903,7 +902,6 @@
                               <w:spacing w:after="0"/>
                               <w:jc w:val="center"/>
                               <w:rPr>
-                                <w:rFonts w:hint="eastAsia"/>
                                 <w:color w:val="EE0000"/>
                               </w:rPr>
                             </w:pPr>
@@ -929,30 +927,25 @@
     </w:tbl>
     <w:p>
       <w:pPr>
+        <w:jc w:val="center"/>
         <w:rPr>
           <w:rStyle w:val="ac"/>
-          <w:smallCaps w:val="0"/>
+          <w:smallCaps/>
           <w:color w:val="2F5496" w:themeColor="accent1" w:themeShade="BF"/>
         </w:rPr>
       </w:pPr>
     </w:p>
     <w:p>
       <w:pPr>
+        <w:pStyle w:val="1"/>
         <w:rPr>
           <w:rStyle w:val="ac"/>
-          <w:rFonts w:hint="eastAsia"/>
-          <w:smallCaps w:val="0"/>
+          <w:smallCaps/>
           <w:color w:val="2F5496" w:themeColor="accent1" w:themeShade="BF"/>
         </w:rPr>
       </w:pPr>
     </w:p>
     <w:sectPr>
-      <w:headerReference w:type="even" r:id="rId8"/>
-      <w:headerReference w:type="default" r:id="rId9"/>
-      <w:footerReference w:type="even" r:id="rId10"/>
-      <w:footerReference w:type="default" r:id="rId11"/>
-      <w:headerReference w:type="first" r:id="rId12"/>
-      <w:footerReference w:type="first" r:id="rId13"/>
       <w:pgSz w:w="11906" w:h="16838"/>
       <w:pgMar w:top="720" w:right="720" w:bottom="720" w:left="720" w:header="851" w:footer="992" w:gutter="0"/>
       <w:cols w:space="425"/>
@@ -987,36 +980,6 @@
 </w:endnotes>
 </file>
 
-<file path=word/footer1.xml><?xml version="1.0" encoding="utf-8"?>
-<w:ftr xmlns:wpc="http://schemas.microsoft.com/office/word/2010/wordprocessingCanvas" xmlns:cx="http://schemas.microsoft.com/office/drawing/2014/chartex" xmlns:cx1="http://schemas.microsoft.com/office/drawing/2015/9/8/chartex" xmlns:cx2="http://schemas.microsoft.com/office/drawing/2015/10/21/chartex" xmlns:cx3="http://schemas.microsoft.com/office/drawing/2016/5/9/chartex" xmlns:cx4="http://schemas.microsoft.com/office/drawing/2016/5/10/chartex" xmlns:cx5="http://schemas.microsoft.com/office/drawing/2016/5/11/chartex" xmlns:cx6="http://schemas.microsoft.com/office/drawing/2016/5/12/chartex" xmlns:cx7="http://schemas.microsoft.com/office/drawing/2016/5/13/chartex" xmlns:cx8="http://schemas.microsoft.com/office/drawing/2016/5/14/chartex" xmlns:mc="http://schemas.openxmlformats.org/markup-compatibility/2006" xmlns:aink="http://schemas.microsoft.com/office/drawing/2016/ink" xmlns:am3d="http://schemas.microsoft.com/office/drawing/2017/model3d" xmlns:o="urn:schemas-microsoft-com:office:office" xmlns:oel="http://schemas.microsoft.com/office/2019/extlst" xmlns:r="http://schemas.openxmlformats.org/officeDocument/2006/relationships" xmlns:m="http://schemas.openxmlformats.org/officeDocument/2006/math" xmlns:v="urn:schemas-microsoft-com:vml" xmlns:wp14="http://schemas.microsoft.com/office/word/2010/wordprocessingDrawing" xmlns:wp="http://schemas.openxmlformats.org/drawingml/2006/wordprocessingDrawing" xmlns:w10="urn:schemas-microsoft-com:office:word" xmlns:w="http://schemas.openxmlformats.org/wordprocessingml/2006/main" xmlns:w14="http://schemas.microsoft.com/office/word/2010/wordml" xmlns:w15="http://schemas.microsoft.com/office/word/2012/wordml" xmlns:w16cex="http://schemas.microsoft.com/office/word/2018/wordml/cex" xmlns:w16cid="http://schemas.microsoft.com/office/word/2016/wordml/cid" xmlns:w16="http://schemas.microsoft.com/office/word/2018/wordml" xmlns:w16du="http://schemas.microsoft.com/office/word/2023/wordml/word16du" xmlns:w16sdtdh="http://schemas.microsoft.com/office/word/2020/wordml/sdtdatahash" xmlns:w16sdtfl="http://schemas.microsoft.com/office/word/2024/wordml/sdtformatlock" xmlns:w16se="http://schemas.microsoft.com/office/word/2015/wordml/symex" xmlns:wpg="http://schemas.microsoft.com/office/word/2010/wordprocessingGroup" xmlns:wpi="http://schemas.microsoft.com/office/word/2010/wordprocessingInk" xmlns:wne="http://schemas.microsoft.com/office/word/2006/wordml" xmlns:wps="http://schemas.microsoft.com/office/word/2010/wordprocessingShape" mc:Ignorable="w14 w15 w16se w16cid w16 w16cex w16sdtdh w16sdtfl w16du wp14">
-  <w:p>
-    <w:pPr>
-      <w:pStyle w:val="ab"/>
-    </w:pPr>
-  </w:p>
-</w:ftr>
-</file>
-
-<file path=word/footer2.xml><?xml version="1.0" encoding="utf-8"?>
-<w:ftr xmlns:wpc="http://schemas.microsoft.com/office/word/2010/wordprocessingCanvas" xmlns:cx="http://schemas.microsoft.com/office/drawing/2014/chartex" xmlns:cx1="http://schemas.microsoft.com/office/drawing/2015/9/8/chartex" xmlns:cx2="http://schemas.microsoft.com/office/drawing/2015/10/21/chartex" xmlns:cx3="http://schemas.microsoft.com/office/drawing/2016/5/9/chartex" xmlns:cx4="http://schemas.microsoft.com/office/drawing/2016/5/10/chartex" xmlns:cx5="http://schemas.microsoft.com/office/drawing/2016/5/11/chartex" xmlns:cx6="http://schemas.microsoft.com/office/drawing/2016/5/12/chartex" xmlns:cx7="http://schemas.microsoft.com/office/drawing/2016/5/13/chartex" xmlns:cx8="http://schemas.microsoft.com/office/drawing/2016/5/14/chartex" xmlns:mc="http://schemas.openxmlformats.org/markup-compatibility/2006" xmlns:aink="http://schemas.microsoft.com/office/drawing/2016/ink" xmlns:am3d="http://schemas.microsoft.com/office/drawing/2017/model3d" xmlns:o="urn:schemas-microsoft-com:office:office" xmlns:oel="http://schemas.microsoft.com/office/2019/extlst" xmlns:r="http://schemas.openxmlformats.org/officeDocument/2006/relationships" xmlns:m="http://schemas.openxmlformats.org/officeDocument/2006/math" xmlns:v="urn:schemas-microsoft-com:vml" xmlns:wp14="http://schemas.microsoft.com/office/word/2010/wordprocessingDrawing" xmlns:wp="http://schemas.openxmlformats.org/drawingml/2006/wordprocessingDrawing" xmlns:w10="urn:schemas-microsoft-com:office:word" xmlns:w="http://schemas.openxmlformats.org/wordprocessingml/2006/main" xmlns:w14="http://schemas.microsoft.com/office/word/2010/wordml" xmlns:w15="http://schemas.microsoft.com/office/word/2012/wordml" xmlns:w16cex="http://schemas.microsoft.com/office/word/2018/wordml/cex" xmlns:w16cid="http://schemas.microsoft.com/office/word/2016/wordml/cid" xmlns:w16="http://schemas.microsoft.com/office/word/2018/wordml" xmlns:w16du="http://schemas.microsoft.com/office/word/2023/wordml/word16du" xmlns:w16sdtdh="http://schemas.microsoft.com/office/word/2020/wordml/sdtdatahash" xmlns:w16sdtfl="http://schemas.microsoft.com/office/word/2024/wordml/sdtformatlock" xmlns:w16se="http://schemas.microsoft.com/office/word/2015/wordml/symex" xmlns:wpg="http://schemas.microsoft.com/office/word/2010/wordprocessingGroup" xmlns:wpi="http://schemas.microsoft.com/office/word/2010/wordprocessingInk" xmlns:wne="http://schemas.microsoft.com/office/word/2006/wordml" xmlns:wps="http://schemas.microsoft.com/office/word/2010/wordprocessingShape" mc:Ignorable="w14 w15 w16se w16cid w16 w16cex w16sdtdh w16sdtfl w16du wp14">
-  <w:p>
-    <w:pPr>
-      <w:pStyle w:val="ab"/>
-    </w:pPr>
-  </w:p>
-</w:ftr>
-</file>
-
-<file path=word/footer3.xml><?xml version="1.0" encoding="utf-8"?>
-<w:ftr xmlns:wpc="http://schemas.microsoft.com/office/word/2010/wordprocessingCanvas" xmlns:cx="http://schemas.microsoft.com/office/drawing/2014/chartex" xmlns:cx1="http://schemas.microsoft.com/office/drawing/2015/9/8/chartex" xmlns:cx2="http://schemas.microsoft.com/office/drawing/2015/10/21/chartex" xmlns:cx3="http://schemas.microsoft.com/office/drawing/2016/5/9/chartex" xmlns:cx4="http://schemas.microsoft.com/office/drawing/2016/5/10/chartex" xmlns:cx5="http://schemas.microsoft.com/office/drawing/2016/5/11/chartex" xmlns:cx6="http://schemas.microsoft.com/office/drawing/2016/5/12/chartex" xmlns:cx7="http://schemas.microsoft.com/office/drawing/2016/5/13/chartex" xmlns:cx8="http://schemas.microsoft.com/office/drawing/2016/5/14/chartex" xmlns:mc="http://schemas.openxmlformats.org/markup-compatibility/2006" xmlns:aink="http://schemas.microsoft.com/office/drawing/2016/ink" xmlns:am3d="http://schemas.microsoft.com/office/drawing/2017/model3d" xmlns:o="urn:schemas-microsoft-com:office:office" xmlns:oel="http://schemas.microsoft.com/office/2019/extlst" xmlns:r="http://schemas.openxmlformats.org/officeDocument/2006/relationships" xmlns:m="http://schemas.openxmlformats.org/officeDocument/2006/math" xmlns:v="urn:schemas-microsoft-com:vml" xmlns:wp14="http://schemas.microsoft.com/office/word/2010/wordprocessingDrawing" xmlns:wp="http://schemas.openxmlformats.org/drawingml/2006/wordprocessingDrawing" xmlns:w10="urn:schemas-microsoft-com:office:word" xmlns:w="http://schemas.openxmlformats.org/wordprocessingml/2006/main" xmlns:w14="http://schemas.microsoft.com/office/word/2010/wordml" xmlns:w15="http://schemas.microsoft.com/office/word/2012/wordml" xmlns:w16cex="http://schemas.microsoft.com/office/word/2018/wordml/cex" xmlns:w16cid="http://schemas.microsoft.com/office/word/2016/wordml/cid" xmlns:w16="http://schemas.microsoft.com/office/word/2018/wordml" xmlns:w16du="http://schemas.microsoft.com/office/word/2023/wordml/word16du" xmlns:w16sdtdh="http://schemas.microsoft.com/office/word/2020/wordml/sdtdatahash" xmlns:w16sdtfl="http://schemas.microsoft.com/office/word/2024/wordml/sdtformatlock" xmlns:w16se="http://schemas.microsoft.com/office/word/2015/wordml/symex" xmlns:wpg="http://schemas.microsoft.com/office/word/2010/wordprocessingGroup" xmlns:wpi="http://schemas.microsoft.com/office/word/2010/wordprocessingInk" xmlns:wne="http://schemas.microsoft.com/office/word/2006/wordml" xmlns:wps="http://schemas.microsoft.com/office/word/2010/wordprocessingShape" mc:Ignorable="w14 w15 w16se w16cid w16 w16cex w16sdtdh w16sdtfl w16du wp14">
-  <w:p>
-    <w:pPr>
-      <w:pStyle w:val="ab"/>
-    </w:pPr>
-  </w:p>
-</w:ftr>
-</file>
-
 <file path=word/footnotes.xml><?xml version="1.0" encoding="utf-8"?>
 <w:footnotes xmlns:wpc="http://schemas.microsoft.com/office/word/2010/wordprocessingCanvas" xmlns:cx="http://schemas.microsoft.com/office/drawing/2014/chartex" xmlns:cx1="http://schemas.microsoft.com/office/drawing/2015/9/8/chartex" xmlns:cx2="http://schemas.microsoft.com/office/drawing/2015/10/21/chartex" xmlns:cx3="http://schemas.microsoft.com/office/drawing/2016/5/9/chartex" xmlns:cx4="http://schemas.microsoft.com/office/drawing/2016/5/10/chartex" xmlns:cx5="http://schemas.microsoft.com/office/drawing/2016/5/11/chartex" xmlns:cx6="http://schemas.microsoft.com/office/drawing/2016/5/12/chartex" xmlns:cx7="http://schemas.microsoft.com/office/drawing/2016/5/13/chartex" xmlns:cx8="http://schemas.microsoft.com/office/drawing/2016/5/14/chartex" xmlns:mc="http://schemas.openxmlformats.org/markup-compatibility/2006" xmlns:aink="http://schemas.microsoft.com/office/drawing/2016/ink" xmlns:am3d="http://schemas.microsoft.com/office/drawing/2017/model3d" xmlns:o="urn:schemas-microsoft-com:office:office" xmlns:oel="http://schemas.microsoft.com/office/2019/extlst" xmlns:r="http://schemas.openxmlformats.org/officeDocument/2006/relationships" xmlns:m="http://schemas.openxmlformats.org/officeDocument/2006/math" xmlns:v="urn:schemas-microsoft-com:vml" xmlns:wp14="http://schemas.microsoft.com/office/word/2010/wordprocessingDrawing" xmlns:wp="http://schemas.openxmlformats.org/drawingml/2006/wordprocessingDrawing" xmlns:w10="urn:schemas-microsoft-com:office:word" xmlns:w="http://schemas.openxmlformats.org/wordprocessingml/2006/main" xmlns:w14="http://schemas.microsoft.com/office/word/2010/wordml" xmlns:w15="http://schemas.microsoft.com/office/word/2012/wordml" xmlns:w16cex="http://schemas.microsoft.com/office/word/2018/wordml/cex" xmlns:w16cid="http://schemas.microsoft.com/office/word/2016/wordml/cid" xmlns:w16="http://schemas.microsoft.com/office/word/2018/wordml" xmlns:w16du="http://schemas.microsoft.com/office/word/2023/wordml/word16du" xmlns:w16sdtdh="http://schemas.microsoft.com/office/word/2020/wordml/sdtdatahash" xmlns:w16sdtfl="http://schemas.microsoft.com/office/word/2024/wordml/sdtformatlock" xmlns:w16se="http://schemas.microsoft.com/office/word/2015/wordml/symex" xmlns:wpg="http://schemas.microsoft.com/office/word/2010/wordprocessingGroup" xmlns:wpi="http://schemas.microsoft.com/office/word/2010/wordprocessingInk" xmlns:wne="http://schemas.microsoft.com/office/word/2006/wordml" xmlns:wps="http://schemas.microsoft.com/office/word/2010/wordprocessingShape" mc:Ignorable="w14 w15 w16se w16cid w16 w16cex w16sdtdh w16sdtfl w16du wp14">
   <w:footnote w:type="separator" w:id="-1">
@@ -1040,36 +1003,6 @@
     </w:p>
   </w:footnote>
 </w:footnotes>
-</file>
-
-<file path=word/header1.xml><?xml version="1.0" encoding="utf-8"?>
-<w:hdr xmlns:wpc="http://schemas.microsoft.com/office/word/2010/wordprocessingCanvas" xmlns:cx="http://schemas.microsoft.com/office/drawing/2014/chartex" xmlns:cx1="http://schemas.microsoft.com/office/drawing/2015/9/8/chartex" xmlns:cx2="http://schemas.microsoft.com/office/drawing/2015/10/21/chartex" xmlns:cx3="http://schemas.microsoft.com/office/drawing/2016/5/9/chartex" xmlns:cx4="http://schemas.microsoft.com/office/drawing/2016/5/10/chartex" xmlns:cx5="http://schemas.microsoft.com/office/drawing/2016/5/11/chartex" xmlns:cx6="http://schemas.microsoft.com/office/drawing/2016/5/12/chartex" xmlns:cx7="http://schemas.microsoft.com/office/drawing/2016/5/13/chartex" xmlns:cx8="http://schemas.microsoft.com/office/drawing/2016/5/14/chartex" xmlns:mc="http://schemas.openxmlformats.org/markup-compatibility/2006" xmlns:aink="http://schemas.microsoft.com/office/drawing/2016/ink" xmlns:am3d="http://schemas.microsoft.com/office/drawing/2017/model3d" xmlns:o="urn:schemas-microsoft-com:office:office" xmlns:oel="http://schemas.microsoft.com/office/2019/extlst" xmlns:r="http://schemas.openxmlformats.org/officeDocument/2006/relationships" xmlns:m="http://schemas.openxmlformats.org/officeDocument/2006/math" xmlns:v="urn:schemas-microsoft-com:vml" xmlns:wp14="http://schemas.microsoft.com/office/word/2010/wordprocessingDrawing" xmlns:wp="http://schemas.openxmlformats.org/drawingml/2006/wordprocessingDrawing" xmlns:w10="urn:schemas-microsoft-com:office:word" xmlns:w="http://schemas.openxmlformats.org/wordprocessingml/2006/main" xmlns:w14="http://schemas.microsoft.com/office/word/2010/wordml" xmlns:w15="http://schemas.microsoft.com/office/word/2012/wordml" xmlns:w16cex="http://schemas.microsoft.com/office/word/2018/wordml/cex" xmlns:w16cid="http://schemas.microsoft.com/office/word/2016/wordml/cid" xmlns:w16="http://schemas.microsoft.com/office/word/2018/wordml" xmlns:w16du="http://schemas.microsoft.com/office/word/2023/wordml/word16du" xmlns:w16sdtdh="http://schemas.microsoft.com/office/word/2020/wordml/sdtdatahash" xmlns:w16sdtfl="http://schemas.microsoft.com/office/word/2024/wordml/sdtformatlock" xmlns:w16se="http://schemas.microsoft.com/office/word/2015/wordml/symex" xmlns:wpg="http://schemas.microsoft.com/office/word/2010/wordprocessingGroup" xmlns:wpi="http://schemas.microsoft.com/office/word/2010/wordprocessingInk" xmlns:wne="http://schemas.microsoft.com/office/word/2006/wordml" xmlns:wps="http://schemas.microsoft.com/office/word/2010/wordprocessingShape" mc:Ignorable="w14 w15 w16se w16cid w16 w16cex w16sdtdh w16sdtfl w16du wp14">
-  <w:p>
-    <w:pPr>
-      <w:pStyle w:val="aa"/>
-    </w:pPr>
-  </w:p>
-</w:hdr>
-</file>
-
-<file path=word/header2.xml><?xml version="1.0" encoding="utf-8"?>
-<w:hdr xmlns:wpc="http://schemas.microsoft.com/office/word/2010/wordprocessingCanvas" xmlns:cx="http://schemas.microsoft.com/office/drawing/2014/chartex" xmlns:cx1="http://schemas.microsoft.com/office/drawing/2015/9/8/chartex" xmlns:cx2="http://schemas.microsoft.com/office/drawing/2015/10/21/chartex" xmlns:cx3="http://schemas.microsoft.com/office/drawing/2016/5/9/chartex" xmlns:cx4="http://schemas.microsoft.com/office/drawing/2016/5/10/chartex" xmlns:cx5="http://schemas.microsoft.com/office/drawing/2016/5/11/chartex" xmlns:cx6="http://schemas.microsoft.com/office/drawing/2016/5/12/chartex" xmlns:cx7="http://schemas.microsoft.com/office/drawing/2016/5/13/chartex" xmlns:cx8="http://schemas.microsoft.com/office/drawing/2016/5/14/chartex" xmlns:mc="http://schemas.openxmlformats.org/markup-compatibility/2006" xmlns:aink="http://schemas.microsoft.com/office/drawing/2016/ink" xmlns:am3d="http://schemas.microsoft.com/office/drawing/2017/model3d" xmlns:o="urn:schemas-microsoft-com:office:office" xmlns:oel="http://schemas.microsoft.com/office/2019/extlst" xmlns:r="http://schemas.openxmlformats.org/officeDocument/2006/relationships" xmlns:m="http://schemas.openxmlformats.org/officeDocument/2006/math" xmlns:v="urn:schemas-microsoft-com:vml" xmlns:wp14="http://schemas.microsoft.com/office/word/2010/wordprocessingDrawing" xmlns:wp="http://schemas.openxmlformats.org/drawingml/2006/wordprocessingDrawing" xmlns:w10="urn:schemas-microsoft-com:office:word" xmlns:w="http://schemas.openxmlformats.org/wordprocessingml/2006/main" xmlns:w14="http://schemas.microsoft.com/office/word/2010/wordml" xmlns:w15="http://schemas.microsoft.com/office/word/2012/wordml" xmlns:w16cex="http://schemas.microsoft.com/office/word/2018/wordml/cex" xmlns:w16cid="http://schemas.microsoft.com/office/word/2016/wordml/cid" xmlns:w16="http://schemas.microsoft.com/office/word/2018/wordml" xmlns:w16du="http://schemas.microsoft.com/office/word/2023/wordml/word16du" xmlns:w16sdtdh="http://schemas.microsoft.com/office/word/2020/wordml/sdtdatahash" xmlns:w16sdtfl="http://schemas.microsoft.com/office/word/2024/wordml/sdtformatlock" xmlns:w16se="http://schemas.microsoft.com/office/word/2015/wordml/symex" xmlns:wpg="http://schemas.microsoft.com/office/word/2010/wordprocessingGroup" xmlns:wpi="http://schemas.microsoft.com/office/word/2010/wordprocessingInk" xmlns:wne="http://schemas.microsoft.com/office/word/2006/wordml" xmlns:wps="http://schemas.microsoft.com/office/word/2010/wordprocessingShape" mc:Ignorable="w14 w15 w16se w16cid w16 w16cex w16sdtdh w16sdtfl w16du wp14">
-  <w:p>
-    <w:pPr>
-      <w:pStyle w:val="aa"/>
-    </w:pPr>
-  </w:p>
-</w:hdr>
-</file>
-
-<file path=word/header3.xml><?xml version="1.0" encoding="utf-8"?>
-<w:hdr xmlns:wpc="http://schemas.microsoft.com/office/word/2010/wordprocessingCanvas" xmlns:cx="http://schemas.microsoft.com/office/drawing/2014/chartex" xmlns:cx1="http://schemas.microsoft.com/office/drawing/2015/9/8/chartex" xmlns:cx2="http://schemas.microsoft.com/office/drawing/2015/10/21/chartex" xmlns:cx3="http://schemas.microsoft.com/office/drawing/2016/5/9/chartex" xmlns:cx4="http://schemas.microsoft.com/office/drawing/2016/5/10/chartex" xmlns:cx5="http://schemas.microsoft.com/office/drawing/2016/5/11/chartex" xmlns:cx6="http://schemas.microsoft.com/office/drawing/2016/5/12/chartex" xmlns:cx7="http://schemas.microsoft.com/office/drawing/2016/5/13/chartex" xmlns:cx8="http://schemas.microsoft.com/office/drawing/2016/5/14/chartex" xmlns:mc="http://schemas.openxmlformats.org/markup-compatibility/2006" xmlns:aink="http://schemas.microsoft.com/office/drawing/2016/ink" xmlns:am3d="http://schemas.microsoft.com/office/drawing/2017/model3d" xmlns:o="urn:schemas-microsoft-com:office:office" xmlns:oel="http://schemas.microsoft.com/office/2019/extlst" xmlns:r="http://schemas.openxmlformats.org/officeDocument/2006/relationships" xmlns:m="http://schemas.openxmlformats.org/officeDocument/2006/math" xmlns:v="urn:schemas-microsoft-com:vml" xmlns:wp14="http://schemas.microsoft.com/office/word/2010/wordprocessingDrawing" xmlns:wp="http://schemas.openxmlformats.org/drawingml/2006/wordprocessingDrawing" xmlns:w10="urn:schemas-microsoft-com:office:word" xmlns:w="http://schemas.openxmlformats.org/wordprocessingml/2006/main" xmlns:w14="http://schemas.microsoft.com/office/word/2010/wordml" xmlns:w15="http://schemas.microsoft.com/office/word/2012/wordml" xmlns:w16cex="http://schemas.microsoft.com/office/word/2018/wordml/cex" xmlns:w16cid="http://schemas.microsoft.com/office/word/2016/wordml/cid" xmlns:w16="http://schemas.microsoft.com/office/word/2018/wordml" xmlns:w16du="http://schemas.microsoft.com/office/word/2023/wordml/word16du" xmlns:w16sdtdh="http://schemas.microsoft.com/office/word/2020/wordml/sdtdatahash" xmlns:w16sdtfl="http://schemas.microsoft.com/office/word/2024/wordml/sdtformatlock" xmlns:w16se="http://schemas.microsoft.com/office/word/2015/wordml/symex" xmlns:wpg="http://schemas.microsoft.com/office/word/2010/wordprocessingGroup" xmlns:wpi="http://schemas.microsoft.com/office/word/2010/wordprocessingInk" xmlns:wne="http://schemas.microsoft.com/office/word/2006/wordml" xmlns:wps="http://schemas.microsoft.com/office/word/2010/wordprocessingShape" mc:Ignorable="w14 w15 w16se w16cid w16 w16cex w16sdtdh w16sdtfl w16du wp14">
-  <w:p>
-    <w:pPr>
-      <w:pStyle w:val="aa"/>
-    </w:pPr>
-  </w:p>
-</w:hdr>
 </file>
 
 <file path=word/numbering.xml><?xml version="1.0" encoding="utf-8"?>
@@ -1291,16 +1224,12 @@
     <w:rPrDefault>
       <w:rPr>
         <w:rFonts w:asciiTheme="minorHAnsi" w:eastAsiaTheme="minorEastAsia" w:hAnsiTheme="minorHAnsi" w:cstheme="minorBidi"/>
-        <w:kern w:val="2"/>
-        <w:sz w:val="22"/>
-        <w:szCs w:val="24"/>
         <w:lang w:val="en-US" w:eastAsia="ko-KR" w:bidi="ar-SA"/>
-        <w14:ligatures w14:val="standardContextual"/>
       </w:rPr>
     </w:rPrDefault>
     <w:pPrDefault>
       <w:pPr>
-        <w:spacing w:after="160"/>
+        <w:spacing w:before="100" w:after="200" w:line="276" w:lineRule="auto"/>
       </w:pPr>
     </w:pPrDefault>
   </w:docDefaults>
@@ -1685,12 +1614,7 @@
   <w:style w:type="paragraph" w:default="1" w:styleId="a">
     <w:name w:val="Normal"/>
     <w:qFormat/>
-    <w:pPr>
-      <w:widowControl w:val="0"/>
-      <w:wordWrap w:val="0"/>
-      <w:autoSpaceDE w:val="0"/>
-      <w:autoSpaceDN w:val="0"/>
-    </w:pPr>
+    <w:rsid w:val="00455815"/>
   </w:style>
   <w:style w:type="paragraph" w:styleId="1">
     <w:name w:val="heading 1"/>
@@ -1699,18 +1623,24 @@
     <w:link w:val="1Char"/>
     <w:uiPriority w:val="9"/>
     <w:qFormat/>
-    <w:rsid w:val="00132916"/>
+    <w:rsid w:val="00455815"/>
     <w:pPr>
-      <w:keepNext/>
-      <w:keepLines/>
-      <w:spacing w:before="280" w:after="80"/>
+      <w:pBdr>
+        <w:top w:val="single" w:sz="24" w:space="0" w:color="4472C4" w:themeColor="accent1"/>
+        <w:left w:val="single" w:sz="24" w:space="0" w:color="4472C4" w:themeColor="accent1"/>
+        <w:bottom w:val="single" w:sz="24" w:space="0" w:color="4472C4" w:themeColor="accent1"/>
+        <w:right w:val="single" w:sz="24" w:space="0" w:color="4472C4" w:themeColor="accent1"/>
+      </w:pBdr>
+      <w:shd w:val="clear" w:color="auto" w:fill="4472C4" w:themeFill="accent1"/>
+      <w:spacing w:after="0"/>
       <w:outlineLvl w:val="0"/>
     </w:pPr>
     <w:rPr>
-      <w:rFonts w:asciiTheme="majorHAnsi" w:eastAsiaTheme="majorEastAsia" w:hAnsiTheme="majorHAnsi" w:cstheme="majorBidi"/>
-      <w:color w:val="000000" w:themeColor="text1"/>
-      <w:sz w:val="32"/>
-      <w:szCs w:val="32"/>
+      <w:caps/>
+      <w:color w:val="FFFFFF" w:themeColor="background1"/>
+      <w:spacing w:val="15"/>
+      <w:sz w:val="22"/>
+      <w:szCs w:val="22"/>
     </w:rPr>
   </w:style>
   <w:style w:type="paragraph" w:styleId="2">
@@ -1721,18 +1651,21 @@
     <w:uiPriority w:val="9"/>
     <w:unhideWhenUsed/>
     <w:qFormat/>
-    <w:rsid w:val="00132916"/>
+    <w:rsid w:val="00455815"/>
     <w:pPr>
-      <w:keepNext/>
-      <w:keepLines/>
-      <w:spacing w:before="160" w:after="80"/>
+      <w:pBdr>
+        <w:top w:val="single" w:sz="24" w:space="0" w:color="D9E2F3" w:themeColor="accent1" w:themeTint="33"/>
+        <w:left w:val="single" w:sz="24" w:space="0" w:color="D9E2F3" w:themeColor="accent1" w:themeTint="33"/>
+        <w:bottom w:val="single" w:sz="24" w:space="0" w:color="D9E2F3" w:themeColor="accent1" w:themeTint="33"/>
+        <w:right w:val="single" w:sz="24" w:space="0" w:color="D9E2F3" w:themeColor="accent1" w:themeTint="33"/>
+      </w:pBdr>
+      <w:shd w:val="clear" w:color="auto" w:fill="D9E2F3" w:themeFill="accent1" w:themeFillTint="33"/>
+      <w:spacing w:after="0"/>
       <w:outlineLvl w:val="1"/>
     </w:pPr>
     <w:rPr>
-      <w:rFonts w:asciiTheme="majorHAnsi" w:eastAsiaTheme="majorEastAsia" w:hAnsiTheme="majorHAnsi" w:cstheme="majorBidi"/>
-      <w:color w:val="000000" w:themeColor="text1"/>
-      <w:sz w:val="28"/>
-      <w:szCs w:val="28"/>
+      <w:caps/>
+      <w:spacing w:val="15"/>
     </w:rPr>
   </w:style>
   <w:style w:type="paragraph" w:styleId="3">
@@ -1743,17 +1676,18 @@
     <w:uiPriority w:val="9"/>
     <w:unhideWhenUsed/>
     <w:qFormat/>
-    <w:rsid w:val="00132916"/>
+    <w:rsid w:val="00455815"/>
     <w:pPr>
-      <w:keepNext/>
-      <w:keepLines/>
-      <w:spacing w:before="160" w:after="80"/>
+      <w:pBdr>
+        <w:top w:val="single" w:sz="6" w:space="2" w:color="4472C4" w:themeColor="accent1"/>
+      </w:pBdr>
+      <w:spacing w:before="300" w:after="0"/>
       <w:outlineLvl w:val="2"/>
     </w:pPr>
     <w:rPr>
-      <w:rFonts w:asciiTheme="majorHAnsi" w:eastAsiaTheme="majorEastAsia" w:hAnsiTheme="majorHAnsi" w:cstheme="majorBidi"/>
-      <w:color w:val="000000" w:themeColor="text1"/>
-      <w:sz w:val="24"/>
+      <w:caps/>
+      <w:color w:val="1F3763" w:themeColor="accent1" w:themeShade="7F"/>
+      <w:spacing w:val="15"/>
     </w:rPr>
   </w:style>
   <w:style w:type="paragraph" w:styleId="4">
@@ -1764,16 +1698,18 @@
     <w:uiPriority w:val="9"/>
     <w:unhideWhenUsed/>
     <w:qFormat/>
-    <w:rsid w:val="00132916"/>
+    <w:rsid w:val="00455815"/>
     <w:pPr>
-      <w:keepNext/>
-      <w:keepLines/>
-      <w:spacing w:before="80" w:after="40"/>
+      <w:pBdr>
+        <w:top w:val="dotted" w:sz="6" w:space="2" w:color="4472C4" w:themeColor="accent1"/>
+      </w:pBdr>
+      <w:spacing w:before="200" w:after="0"/>
       <w:outlineLvl w:val="3"/>
     </w:pPr>
     <w:rPr>
-      <w:rFonts w:asciiTheme="majorHAnsi" w:eastAsiaTheme="majorEastAsia" w:hAnsiTheme="majorHAnsi" w:cstheme="majorBidi"/>
-      <w:color w:val="000000" w:themeColor="text1"/>
+      <w:caps/>
+      <w:color w:val="2F5496" w:themeColor="accent1" w:themeShade="BF"/>
+      <w:spacing w:val="10"/>
     </w:rPr>
   </w:style>
   <w:style w:type="paragraph" w:styleId="5">
@@ -1785,17 +1721,18 @@
     <w:semiHidden/>
     <w:unhideWhenUsed/>
     <w:qFormat/>
-    <w:rsid w:val="00132916"/>
+    <w:rsid w:val="00455815"/>
     <w:pPr>
-      <w:keepNext/>
-      <w:keepLines/>
-      <w:spacing w:before="80" w:after="40"/>
-      <w:ind w:leftChars="100" w:left="100"/>
+      <w:pBdr>
+        <w:bottom w:val="single" w:sz="6" w:space="1" w:color="4472C4" w:themeColor="accent1"/>
+      </w:pBdr>
+      <w:spacing w:before="200" w:after="0"/>
       <w:outlineLvl w:val="4"/>
     </w:pPr>
     <w:rPr>
-      <w:rFonts w:asciiTheme="majorHAnsi" w:eastAsiaTheme="majorEastAsia" w:hAnsiTheme="majorHAnsi" w:cstheme="majorBidi"/>
-      <w:color w:val="000000" w:themeColor="text1"/>
+      <w:caps/>
+      <w:color w:val="2F5496" w:themeColor="accent1" w:themeShade="BF"/>
+      <w:spacing w:val="10"/>
     </w:rPr>
   </w:style>
   <w:style w:type="paragraph" w:styleId="6">
@@ -1807,17 +1744,18 @@
     <w:semiHidden/>
     <w:unhideWhenUsed/>
     <w:qFormat/>
-    <w:rsid w:val="00132916"/>
+    <w:rsid w:val="00455815"/>
     <w:pPr>
-      <w:keepNext/>
-      <w:keepLines/>
-      <w:spacing w:before="80" w:after="40"/>
-      <w:ind w:leftChars="200" w:left="200"/>
+      <w:pBdr>
+        <w:bottom w:val="dotted" w:sz="6" w:space="1" w:color="4472C4" w:themeColor="accent1"/>
+      </w:pBdr>
+      <w:spacing w:before="200" w:after="0"/>
       <w:outlineLvl w:val="5"/>
     </w:pPr>
     <w:rPr>
-      <w:rFonts w:asciiTheme="majorHAnsi" w:eastAsiaTheme="majorEastAsia" w:hAnsiTheme="majorHAnsi" w:cstheme="majorBidi"/>
-      <w:color w:val="000000" w:themeColor="text1"/>
+      <w:caps/>
+      <w:color w:val="2F5496" w:themeColor="accent1" w:themeShade="BF"/>
+      <w:spacing w:val="10"/>
     </w:rPr>
   </w:style>
   <w:style w:type="paragraph" w:styleId="7">
@@ -1829,17 +1767,15 @@
     <w:semiHidden/>
     <w:unhideWhenUsed/>
     <w:qFormat/>
-    <w:rsid w:val="00132916"/>
+    <w:rsid w:val="00455815"/>
     <w:pPr>
-      <w:keepNext/>
-      <w:keepLines/>
-      <w:spacing w:before="80" w:after="40"/>
-      <w:ind w:leftChars="300" w:left="300"/>
+      <w:spacing w:before="200" w:after="0"/>
       <w:outlineLvl w:val="6"/>
     </w:pPr>
     <w:rPr>
-      <w:rFonts w:asciiTheme="majorHAnsi" w:eastAsiaTheme="majorEastAsia" w:hAnsiTheme="majorHAnsi" w:cstheme="majorBidi"/>
-      <w:color w:val="000000" w:themeColor="text1"/>
+      <w:caps/>
+      <w:color w:val="2F5496" w:themeColor="accent1" w:themeShade="BF"/>
+      <w:spacing w:val="10"/>
     </w:rPr>
   </w:style>
   <w:style w:type="paragraph" w:styleId="8">
@@ -1851,17 +1787,16 @@
     <w:semiHidden/>
     <w:unhideWhenUsed/>
     <w:qFormat/>
-    <w:rsid w:val="00132916"/>
+    <w:rsid w:val="00455815"/>
     <w:pPr>
-      <w:keepNext/>
-      <w:keepLines/>
-      <w:spacing w:before="80" w:after="40"/>
-      <w:ind w:leftChars="400" w:left="400"/>
+      <w:spacing w:before="200" w:after="0"/>
       <w:outlineLvl w:val="7"/>
     </w:pPr>
     <w:rPr>
-      <w:rFonts w:asciiTheme="majorHAnsi" w:eastAsiaTheme="majorEastAsia" w:hAnsiTheme="majorHAnsi" w:cstheme="majorBidi"/>
-      <w:color w:val="000000" w:themeColor="text1"/>
+      <w:caps/>
+      <w:spacing w:val="10"/>
+      <w:sz w:val="18"/>
+      <w:szCs w:val="18"/>
     </w:rPr>
   </w:style>
   <w:style w:type="paragraph" w:styleId="9">
@@ -1873,17 +1808,18 @@
     <w:semiHidden/>
     <w:unhideWhenUsed/>
     <w:qFormat/>
-    <w:rsid w:val="00132916"/>
+    <w:rsid w:val="00455815"/>
     <w:pPr>
-      <w:keepNext/>
-      <w:keepLines/>
-      <w:spacing w:before="80" w:after="40"/>
-      <w:ind w:leftChars="500" w:left="500"/>
+      <w:spacing w:before="200" w:after="0"/>
       <w:outlineLvl w:val="8"/>
     </w:pPr>
     <w:rPr>
-      <w:rFonts w:asciiTheme="majorHAnsi" w:eastAsiaTheme="majorEastAsia" w:hAnsiTheme="majorHAnsi" w:cstheme="majorBidi"/>
-      <w:color w:val="000000" w:themeColor="text1"/>
+      <w:i/>
+      <w:iCs/>
+      <w:caps/>
+      <w:spacing w:val="10"/>
+      <w:sz w:val="18"/>
+      <w:szCs w:val="18"/>
     </w:rPr>
   </w:style>
   <w:style w:type="character" w:default="1" w:styleId="a0">
@@ -1918,12 +1854,14 @@
     <w:basedOn w:val="a0"/>
     <w:link w:val="1"/>
     <w:uiPriority w:val="9"/>
-    <w:rsid w:val="00132916"/>
-    <w:rPr>
-      <w:rFonts w:asciiTheme="majorHAnsi" w:eastAsiaTheme="majorEastAsia" w:hAnsiTheme="majorHAnsi" w:cstheme="majorBidi"/>
-      <w:color w:val="000000" w:themeColor="text1"/>
-      <w:sz w:val="32"/>
-      <w:szCs w:val="32"/>
+    <w:rsid w:val="00455815"/>
+    <w:rPr>
+      <w:caps/>
+      <w:color w:val="FFFFFF" w:themeColor="background1"/>
+      <w:spacing w:val="15"/>
+      <w:sz w:val="22"/>
+      <w:szCs w:val="22"/>
+      <w:shd w:val="clear" w:color="auto" w:fill="4472C4" w:themeFill="accent1"/>
     </w:rPr>
   </w:style>
   <w:style w:type="character" w:customStyle="1" w:styleId="2Char">
@@ -1931,12 +1869,11 @@
     <w:basedOn w:val="a0"/>
     <w:link w:val="2"/>
     <w:uiPriority w:val="9"/>
-    <w:rsid w:val="00132916"/>
-    <w:rPr>
-      <w:rFonts w:asciiTheme="majorHAnsi" w:eastAsiaTheme="majorEastAsia" w:hAnsiTheme="majorHAnsi" w:cstheme="majorBidi"/>
-      <w:color w:val="000000" w:themeColor="text1"/>
-      <w:sz w:val="28"/>
-      <w:szCs w:val="28"/>
+    <w:rsid w:val="00455815"/>
+    <w:rPr>
+      <w:caps/>
+      <w:spacing w:val="15"/>
+      <w:shd w:val="clear" w:color="auto" w:fill="D9E2F3" w:themeFill="accent1" w:themeFillTint="33"/>
     </w:rPr>
   </w:style>
   <w:style w:type="character" w:customStyle="1" w:styleId="3Char">
@@ -1944,11 +1881,11 @@
     <w:basedOn w:val="a0"/>
     <w:link w:val="3"/>
     <w:uiPriority w:val="9"/>
-    <w:rsid w:val="00132916"/>
-    <w:rPr>
-      <w:rFonts w:asciiTheme="majorHAnsi" w:eastAsiaTheme="majorEastAsia" w:hAnsiTheme="majorHAnsi" w:cstheme="majorBidi"/>
-      <w:color w:val="000000" w:themeColor="text1"/>
-      <w:sz w:val="24"/>
+    <w:rsid w:val="00455815"/>
+    <w:rPr>
+      <w:caps/>
+      <w:color w:val="1F3763" w:themeColor="accent1" w:themeShade="7F"/>
+      <w:spacing w:val="15"/>
     </w:rPr>
   </w:style>
   <w:style w:type="character" w:customStyle="1" w:styleId="4Char">
@@ -1956,10 +1893,11 @@
     <w:basedOn w:val="a0"/>
     <w:link w:val="4"/>
     <w:uiPriority w:val="9"/>
-    <w:rsid w:val="00132916"/>
-    <w:rPr>
-      <w:rFonts w:asciiTheme="majorHAnsi" w:eastAsiaTheme="majorEastAsia" w:hAnsiTheme="majorHAnsi" w:cstheme="majorBidi"/>
-      <w:color w:val="000000" w:themeColor="text1"/>
+    <w:rsid w:val="00455815"/>
+    <w:rPr>
+      <w:caps/>
+      <w:color w:val="2F5496" w:themeColor="accent1" w:themeShade="BF"/>
+      <w:spacing w:val="10"/>
     </w:rPr>
   </w:style>
   <w:style w:type="character" w:customStyle="1" w:styleId="5Char">
@@ -1968,10 +1906,11 @@
     <w:link w:val="5"/>
     <w:uiPriority w:val="9"/>
     <w:semiHidden/>
-    <w:rsid w:val="00132916"/>
-    <w:rPr>
-      <w:rFonts w:asciiTheme="majorHAnsi" w:eastAsiaTheme="majorEastAsia" w:hAnsiTheme="majorHAnsi" w:cstheme="majorBidi"/>
-      <w:color w:val="000000" w:themeColor="text1"/>
+    <w:rsid w:val="00455815"/>
+    <w:rPr>
+      <w:caps/>
+      <w:color w:val="2F5496" w:themeColor="accent1" w:themeShade="BF"/>
+      <w:spacing w:val="10"/>
     </w:rPr>
   </w:style>
   <w:style w:type="character" w:customStyle="1" w:styleId="6Char">
@@ -1980,10 +1919,11 @@
     <w:link w:val="6"/>
     <w:uiPriority w:val="9"/>
     <w:semiHidden/>
-    <w:rsid w:val="00132916"/>
-    <w:rPr>
-      <w:rFonts w:asciiTheme="majorHAnsi" w:eastAsiaTheme="majorEastAsia" w:hAnsiTheme="majorHAnsi" w:cstheme="majorBidi"/>
-      <w:color w:val="000000" w:themeColor="text1"/>
+    <w:rsid w:val="00455815"/>
+    <w:rPr>
+      <w:caps/>
+      <w:color w:val="2F5496" w:themeColor="accent1" w:themeShade="BF"/>
+      <w:spacing w:val="10"/>
     </w:rPr>
   </w:style>
   <w:style w:type="character" w:customStyle="1" w:styleId="7Char">
@@ -1992,10 +1932,11 @@
     <w:link w:val="7"/>
     <w:uiPriority w:val="9"/>
     <w:semiHidden/>
-    <w:rsid w:val="00132916"/>
-    <w:rPr>
-      <w:rFonts w:asciiTheme="majorHAnsi" w:eastAsiaTheme="majorEastAsia" w:hAnsiTheme="majorHAnsi" w:cstheme="majorBidi"/>
-      <w:color w:val="000000" w:themeColor="text1"/>
+    <w:rsid w:val="00455815"/>
+    <w:rPr>
+      <w:caps/>
+      <w:color w:val="2F5496" w:themeColor="accent1" w:themeShade="BF"/>
+      <w:spacing w:val="10"/>
     </w:rPr>
   </w:style>
   <w:style w:type="character" w:customStyle="1" w:styleId="8Char">
@@ -2004,10 +1945,12 @@
     <w:link w:val="8"/>
     <w:uiPriority w:val="9"/>
     <w:semiHidden/>
-    <w:rsid w:val="00132916"/>
-    <w:rPr>
-      <w:rFonts w:asciiTheme="majorHAnsi" w:eastAsiaTheme="majorEastAsia" w:hAnsiTheme="majorHAnsi" w:cstheme="majorBidi"/>
-      <w:color w:val="000000" w:themeColor="text1"/>
+    <w:rsid w:val="00455815"/>
+    <w:rPr>
+      <w:caps/>
+      <w:spacing w:val="10"/>
+      <w:sz w:val="18"/>
+      <w:szCs w:val="18"/>
     </w:rPr>
   </w:style>
   <w:style w:type="character" w:customStyle="1" w:styleId="9Char">
@@ -2016,10 +1959,14 @@
     <w:link w:val="9"/>
     <w:uiPriority w:val="9"/>
     <w:semiHidden/>
-    <w:rsid w:val="00132916"/>
-    <w:rPr>
-      <w:rFonts w:asciiTheme="majorHAnsi" w:eastAsiaTheme="majorEastAsia" w:hAnsiTheme="majorHAnsi" w:cstheme="majorBidi"/>
-      <w:color w:val="000000" w:themeColor="text1"/>
+    <w:rsid w:val="00455815"/>
+    <w:rPr>
+      <w:i/>
+      <w:iCs/>
+      <w:caps/>
+      <w:spacing w:val="10"/>
+      <w:sz w:val="18"/>
+      <w:szCs w:val="18"/>
     </w:rPr>
   </w:style>
   <w:style w:type="paragraph" w:styleId="a3">
@@ -2029,18 +1976,17 @@
     <w:link w:val="Char"/>
     <w:uiPriority w:val="10"/>
     <w:qFormat/>
-    <w:rsid w:val="00132916"/>
+    <w:rsid w:val="00455815"/>
     <w:pPr>
-      <w:spacing w:after="80"/>
-      <w:contextualSpacing/>
-      <w:jc w:val="center"/>
+      <w:spacing w:before="0" w:after="0"/>
     </w:pPr>
     <w:rPr>
       <w:rFonts w:asciiTheme="majorHAnsi" w:eastAsiaTheme="majorEastAsia" w:hAnsiTheme="majorHAnsi" w:cstheme="majorBidi"/>
-      <w:spacing w:val="-10"/>
-      <w:kern w:val="28"/>
-      <w:sz w:val="56"/>
-      <w:szCs w:val="56"/>
+      <w:caps/>
+      <w:color w:val="4472C4" w:themeColor="accent1"/>
+      <w:spacing w:val="10"/>
+      <w:sz w:val="52"/>
+      <w:szCs w:val="52"/>
     </w:rPr>
   </w:style>
   <w:style w:type="character" w:customStyle="1" w:styleId="Char">
@@ -2048,13 +1994,14 @@
     <w:basedOn w:val="a0"/>
     <w:link w:val="a3"/>
     <w:uiPriority w:val="10"/>
-    <w:rsid w:val="00132916"/>
+    <w:rsid w:val="00455815"/>
     <w:rPr>
       <w:rFonts w:asciiTheme="majorHAnsi" w:eastAsiaTheme="majorEastAsia" w:hAnsiTheme="majorHAnsi" w:cstheme="majorBidi"/>
-      <w:spacing w:val="-10"/>
-      <w:kern w:val="28"/>
-      <w:sz w:val="56"/>
-      <w:szCs w:val="56"/>
+      <w:caps/>
+      <w:color w:val="4472C4" w:themeColor="accent1"/>
+      <w:spacing w:val="10"/>
+      <w:sz w:val="52"/>
+      <w:szCs w:val="52"/>
     </w:rPr>
   </w:style>
   <w:style w:type="paragraph" w:styleId="a4">
@@ -2064,19 +2011,16 @@
     <w:link w:val="Char0"/>
     <w:uiPriority w:val="11"/>
     <w:qFormat/>
-    <w:rsid w:val="00132916"/>
+    <w:rsid w:val="00455815"/>
     <w:pPr>
-      <w:numPr>
-        <w:ilvl w:val="1"/>
-      </w:numPr>
-      <w:jc w:val="center"/>
+      <w:spacing w:before="0" w:after="500" w:line="240" w:lineRule="auto"/>
     </w:pPr>
     <w:rPr>
-      <w:rFonts w:asciiTheme="majorHAnsi" w:eastAsiaTheme="majorEastAsia" w:hAnsiTheme="majorHAnsi" w:cstheme="majorBidi"/>
+      <w:caps/>
       <w:color w:val="595959" w:themeColor="text1" w:themeTint="A6"/>
-      <w:spacing w:val="15"/>
-      <w:sz w:val="28"/>
-      <w:szCs w:val="28"/>
+      <w:spacing w:val="10"/>
+      <w:sz w:val="21"/>
+      <w:szCs w:val="21"/>
     </w:rPr>
   </w:style>
   <w:style w:type="character" w:customStyle="1" w:styleId="Char0">
@@ -2084,13 +2028,13 @@
     <w:basedOn w:val="a0"/>
     <w:link w:val="a4"/>
     <w:uiPriority w:val="11"/>
-    <w:rsid w:val="00132916"/>
-    <w:rPr>
-      <w:rFonts w:asciiTheme="majorHAnsi" w:eastAsiaTheme="majorEastAsia" w:hAnsiTheme="majorHAnsi" w:cstheme="majorBidi"/>
+    <w:rsid w:val="00455815"/>
+    <w:rPr>
+      <w:caps/>
       <w:color w:val="595959" w:themeColor="text1" w:themeTint="A6"/>
-      <w:spacing w:val="15"/>
-      <w:sz w:val="28"/>
-      <w:szCs w:val="28"/>
+      <w:spacing w:val="10"/>
+      <w:sz w:val="21"/>
+      <w:szCs w:val="21"/>
     </w:rPr>
   </w:style>
   <w:style w:type="paragraph" w:styleId="a5">
@@ -2100,15 +2044,12 @@
     <w:link w:val="Char1"/>
     <w:uiPriority w:val="29"/>
     <w:qFormat/>
-    <w:rsid w:val="00132916"/>
-    <w:pPr>
-      <w:spacing w:before="160"/>
-      <w:jc w:val="center"/>
-    </w:pPr>
+    <w:rsid w:val="00455815"/>
     <w:rPr>
       <w:i/>
       <w:iCs/>
-      <w:color w:val="404040" w:themeColor="text1" w:themeTint="BF"/>
+      <w:sz w:val="24"/>
+      <w:szCs w:val="24"/>
     </w:rPr>
   </w:style>
   <w:style w:type="character" w:customStyle="1" w:styleId="Char1">
@@ -2116,11 +2057,12 @@
     <w:basedOn w:val="a0"/>
     <w:link w:val="a5"/>
     <w:uiPriority w:val="29"/>
-    <w:rsid w:val="00132916"/>
+    <w:rsid w:val="00455815"/>
     <w:rPr>
       <w:i/>
       <w:iCs/>
-      <w:color w:val="404040" w:themeColor="text1" w:themeTint="BF"/>
+      <w:sz w:val="24"/>
+      <w:szCs w:val="24"/>
     </w:rPr>
   </w:style>
   <w:style w:type="paragraph" w:styleId="a6">
@@ -2130,20 +2072,20 @@
     <w:qFormat/>
     <w:rsid w:val="00132916"/>
     <w:pPr>
-      <w:ind w:left="720"/>
-      <w:contextualSpacing/>
+      <w:ind w:leftChars="400" w:left="800"/>
     </w:pPr>
   </w:style>
   <w:style w:type="character" w:styleId="a7">
     <w:name w:val="Intense Emphasis"/>
-    <w:basedOn w:val="a0"/>
     <w:uiPriority w:val="21"/>
     <w:qFormat/>
-    <w:rsid w:val="00132916"/>
-    <w:rPr>
-      <w:i/>
-      <w:iCs/>
-      <w:color w:val="2F5496" w:themeColor="accent1" w:themeShade="BF"/>
+    <w:rsid w:val="00455815"/>
+    <w:rPr>
+      <w:b/>
+      <w:bCs/>
+      <w:caps/>
+      <w:color w:val="1F3763" w:themeColor="accent1" w:themeShade="7F"/>
+      <w:spacing w:val="10"/>
     </w:rPr>
   </w:style>
   <w:style w:type="paragraph" w:styleId="a8">
@@ -2153,20 +2095,16 @@
     <w:link w:val="Char2"/>
     <w:uiPriority w:val="30"/>
     <w:qFormat/>
-    <w:rsid w:val="00132916"/>
+    <w:rsid w:val="00455815"/>
     <w:pPr>
-      <w:pBdr>
-        <w:top w:val="single" w:sz="4" w:space="10" w:color="2F5496" w:themeColor="accent1" w:themeShade="BF"/>
-        <w:bottom w:val="single" w:sz="4" w:space="10" w:color="2F5496" w:themeColor="accent1" w:themeShade="BF"/>
-      </w:pBdr>
-      <w:spacing w:before="360" w:after="360"/>
-      <w:ind w:left="864" w:right="864"/>
+      <w:spacing w:before="240" w:after="240" w:line="240" w:lineRule="auto"/>
+      <w:ind w:left="1080" w:right="1080"/>
       <w:jc w:val="center"/>
     </w:pPr>
     <w:rPr>
-      <w:i/>
-      <w:iCs/>
-      <w:color w:val="2F5496" w:themeColor="accent1" w:themeShade="BF"/>
+      <w:color w:val="4472C4" w:themeColor="accent1"/>
+      <w:sz w:val="24"/>
+      <w:szCs w:val="24"/>
     </w:rPr>
   </w:style>
   <w:style w:type="character" w:customStyle="1" w:styleId="Char2">
@@ -2174,25 +2112,25 @@
     <w:basedOn w:val="a0"/>
     <w:link w:val="a8"/>
     <w:uiPriority w:val="30"/>
-    <w:rsid w:val="00132916"/>
-    <w:rPr>
+    <w:rsid w:val="00455815"/>
+    <w:rPr>
+      <w:color w:val="4472C4" w:themeColor="accent1"/>
+      <w:sz w:val="24"/>
+      <w:szCs w:val="24"/>
+    </w:rPr>
+  </w:style>
+  <w:style w:type="character" w:styleId="a9">
+    <w:name w:val="Intense Reference"/>
+    <w:uiPriority w:val="32"/>
+    <w:qFormat/>
+    <w:rsid w:val="00455815"/>
+    <w:rPr>
+      <w:b/>
+      <w:bCs/>
       <w:i/>
       <w:iCs/>
-      <w:color w:val="2F5496" w:themeColor="accent1" w:themeShade="BF"/>
-    </w:rPr>
-  </w:style>
-  <w:style w:type="character" w:styleId="a9">
-    <w:name w:val="Intense Reference"/>
-    <w:basedOn w:val="a0"/>
-    <w:uiPriority w:val="32"/>
-    <w:qFormat/>
-    <w:rsid w:val="00132916"/>
-    <w:rPr>
-      <w:b/>
-      <w:bCs/>
-      <w:smallCaps/>
-      <w:color w:val="2F5496" w:themeColor="accent1" w:themeShade="BF"/>
-      <w:spacing w:val="5"/>
+      <w:caps/>
+      <w:color w:val="4472C4" w:themeColor="accent1"/>
     </w:rPr>
   </w:style>
   <w:style w:type="paragraph" w:styleId="aa">
@@ -2241,26 +2179,22 @@
   </w:style>
   <w:style w:type="character" w:styleId="ac">
     <w:name w:val="Subtle Reference"/>
-    <w:basedOn w:val="a0"/>
     <w:uiPriority w:val="31"/>
     <w:qFormat/>
-    <w:rsid w:val="00142FB9"/>
-    <w:rPr>
-      <w:smallCaps/>
-      <w:color w:val="5A5A5A" w:themeColor="text1" w:themeTint="A5"/>
+    <w:rsid w:val="00455815"/>
+    <w:rPr>
+      <w:b/>
+      <w:bCs/>
+      <w:color w:val="4472C4" w:themeColor="accent1"/>
     </w:rPr>
   </w:style>
   <w:style w:type="paragraph" w:styleId="ad">
     <w:name w:val="No Spacing"/>
     <w:uiPriority w:val="1"/>
     <w:qFormat/>
-    <w:rsid w:val="00142FB9"/>
+    <w:rsid w:val="00455815"/>
     <w:pPr>
-      <w:widowControl w:val="0"/>
-      <w:wordWrap w:val="0"/>
-      <w:autoSpaceDE w:val="0"/>
-      <w:autoSpaceDN w:val="0"/>
-      <w:spacing w:after="0"/>
+      <w:spacing w:after="0" w:line="240" w:lineRule="auto"/>
     </w:pPr>
   </w:style>
   <w:style w:type="table" w:styleId="ae">
@@ -2289,20 +2223,10 @@
     <w:uiPriority w:val="39"/>
     <w:unhideWhenUsed/>
     <w:qFormat/>
-    <w:rsid w:val="00142FB9"/>
+    <w:rsid w:val="00455815"/>
     <w:pPr>
-      <w:widowControl/>
-      <w:wordWrap/>
-      <w:autoSpaceDE/>
-      <w:autoSpaceDN/>
-      <w:spacing w:before="240" w:after="0" w:line="259" w:lineRule="auto"/>
       <w:outlineLvl w:val="9"/>
     </w:pPr>
-    <w:rPr>
-      <w:color w:val="2F5496" w:themeColor="accent1" w:themeShade="BF"/>
-      <w:kern w:val="0"/>
-      <w14:ligatures w14:val="none"/>
-    </w:rPr>
   </w:style>
   <w:style w:type="table" w:styleId="50">
     <w:name w:val="Grid Table 5 Dark"/>
@@ -2672,6 +2596,68 @@
         </w:tcBorders>
       </w:tcPr>
     </w:tblStylePr>
+  </w:style>
+  <w:style w:type="paragraph" w:styleId="af">
+    <w:name w:val="caption"/>
+    <w:basedOn w:val="a"/>
+    <w:next w:val="a"/>
+    <w:uiPriority w:val="35"/>
+    <w:semiHidden/>
+    <w:unhideWhenUsed/>
+    <w:qFormat/>
+    <w:rsid w:val="00455815"/>
+    <w:rPr>
+      <w:b/>
+      <w:bCs/>
+      <w:color w:val="2F5496" w:themeColor="accent1" w:themeShade="BF"/>
+      <w:sz w:val="16"/>
+      <w:szCs w:val="16"/>
+    </w:rPr>
+  </w:style>
+  <w:style w:type="character" w:styleId="af0">
+    <w:name w:val="Strong"/>
+    <w:uiPriority w:val="22"/>
+    <w:qFormat/>
+    <w:rsid w:val="00455815"/>
+    <w:rPr>
+      <w:b/>
+      <w:bCs/>
+    </w:rPr>
+  </w:style>
+  <w:style w:type="character" w:styleId="af1">
+    <w:name w:val="Emphasis"/>
+    <w:uiPriority w:val="20"/>
+    <w:qFormat/>
+    <w:rsid w:val="00455815"/>
+    <w:rPr>
+      <w:caps/>
+      <w:color w:val="1F3763" w:themeColor="accent1" w:themeShade="7F"/>
+      <w:spacing w:val="5"/>
+    </w:rPr>
+  </w:style>
+  <w:style w:type="character" w:styleId="af2">
+    <w:name w:val="Subtle Emphasis"/>
+    <w:uiPriority w:val="19"/>
+    <w:qFormat/>
+    <w:rsid w:val="00455815"/>
+    <w:rPr>
+      <w:i/>
+      <w:iCs/>
+      <w:color w:val="1F3763" w:themeColor="accent1" w:themeShade="7F"/>
+    </w:rPr>
+  </w:style>
+  <w:style w:type="character" w:styleId="af3">
+    <w:name w:val="Book Title"/>
+    <w:uiPriority w:val="33"/>
+    <w:qFormat/>
+    <w:rsid w:val="00455815"/>
+    <w:rPr>
+      <w:b/>
+      <w:bCs/>
+      <w:i/>
+      <w:iCs/>
+      <w:spacing w:val="0"/>
+    </w:rPr>
   </w:style>
 </w:styles>
 </file>

</xml_diff>